<commit_message>
(Authenticaiton) minor route change
</commit_message>
<xml_diff>
--- a/Documents/Sprint Data.docx
+++ b/Documents/Sprint Data.docx
@@ -4,21 +4,37 @@
   <w:body>
     <w:p>
       <w:pPr>
-        <w:rPr>
-          <w:lang w:val="en-US"/>
-        </w:rPr>
-      </w:pPr>
-      <w:r>
-        <w:rPr>
-          <w:lang w:val="en-US"/>
-        </w:rPr>
-        <w:t xml:space="preserve">Epic 1: </w:t>
-      </w:r>
-      <w:r>
-        <w:rPr>
-          <w:lang w:val="en-US"/>
-        </w:rPr>
-        <w:t>Authentication</w:t>
+        <w:jc w:val="center"/>
+        <w:rPr>
+          <w:b/>
+          <w:bCs/>
+          <w:lang w:val="en-US"/>
+        </w:rPr>
+      </w:pPr>
+      <w:r>
+        <w:rPr>
+          <w:b/>
+          <w:bCs/>
+          <w:lang w:val="en-US"/>
+        </w:rPr>
+        <w:t>Product Backlog</w:t>
+      </w:r>
+    </w:p>
+    <w:p>
+      <w:pPr>
+        <w:rPr>
+          <w:b/>
+          <w:bCs/>
+          <w:lang w:val="en-US"/>
+        </w:rPr>
+      </w:pPr>
+      <w:r>
+        <w:rPr>
+          <w:b/>
+          <w:bCs/>
+          <w:lang w:val="en-US"/>
+        </w:rPr>
+        <w:t>Epic 1: Authentication</w:t>
       </w:r>
     </w:p>
     <w:p>
@@ -70,11 +86,15 @@
     <w:p>
       <w:pPr>
         <w:rPr>
-          <w:lang w:val="en-US"/>
-        </w:rPr>
-      </w:pPr>
-      <w:r>
-        <w:rPr>
+          <w:b/>
+          <w:bCs/>
+          <w:lang w:val="en-US"/>
+        </w:rPr>
+      </w:pPr>
+      <w:r>
+        <w:rPr>
+          <w:b/>
+          <w:bCs/>
           <w:lang w:val="en-US"/>
         </w:rPr>
         <w:t>Epic 2: Map Integration</w:t>
@@ -130,11 +150,15 @@
     <w:p>
       <w:pPr>
         <w:rPr>
-          <w:lang w:val="en-US"/>
-        </w:rPr>
-      </w:pPr>
-      <w:r>
-        <w:rPr>
+          <w:b/>
+          <w:bCs/>
+          <w:lang w:val="en-US"/>
+        </w:rPr>
+      </w:pPr>
+      <w:r>
+        <w:rPr>
+          <w:b/>
+          <w:bCs/>
           <w:lang w:val="en-US"/>
         </w:rPr>
         <w:t>Epic 3: Payment System</w:t>
@@ -176,11 +200,15 @@
     <w:p>
       <w:pPr>
         <w:rPr>
-          <w:lang w:val="en-US"/>
-        </w:rPr>
-      </w:pPr>
-      <w:r>
-        <w:rPr>
+          <w:b/>
+          <w:bCs/>
+          <w:lang w:val="en-US"/>
+        </w:rPr>
+      </w:pPr>
+      <w:r>
+        <w:rPr>
+          <w:b/>
+          <w:bCs/>
           <w:lang w:val="en-US"/>
         </w:rPr>
         <w:t>Epic 4: Notification</w:t>
@@ -236,11 +264,15 @@
     <w:p>
       <w:pPr>
         <w:rPr>
-          <w:lang w:val="en-US"/>
-        </w:rPr>
-      </w:pPr>
-      <w:r>
-        <w:rPr>
+          <w:b/>
+          <w:bCs/>
+          <w:lang w:val="en-US"/>
+        </w:rPr>
+      </w:pPr>
+      <w:r>
+        <w:rPr>
+          <w:b/>
+          <w:bCs/>
           <w:lang w:val="en-US"/>
         </w:rPr>
         <w:t>Epic 5: Rating and feedback</w:t>
@@ -282,11 +314,15 @@
     <w:p>
       <w:pPr>
         <w:rPr>
-          <w:lang w:val="en-US"/>
-        </w:rPr>
-      </w:pPr>
-      <w:r>
-        <w:rPr>
+          <w:b/>
+          <w:bCs/>
+          <w:lang w:val="en-US"/>
+        </w:rPr>
+      </w:pPr>
+      <w:r>
+        <w:rPr>
+          <w:b/>
+          <w:bCs/>
           <w:lang w:val="en-US"/>
         </w:rPr>
         <w:t>Epic 6: Driver Side</w:t>
@@ -328,6 +364,7 @@
         <w:rPr>
           <w:lang w:val="en-US"/>
         </w:rPr>
+        <w:lastRenderedPageBreak/>
         <w:t>User Story 6.3: As a driver, I want to view all the seat-booked details.</w:t>
       </w:r>
     </w:p>
@@ -341,17 +378,23 @@
     <w:p>
       <w:pPr>
         <w:rPr>
-          <w:lang w:val="en-US"/>
-        </w:rPr>
-      </w:pPr>
-      <w:r>
-        <w:rPr>
+          <w:b/>
+          <w:bCs/>
+          <w:lang w:val="en-US"/>
+        </w:rPr>
+      </w:pPr>
+      <w:r>
+        <w:rPr>
+          <w:b/>
+          <w:bCs/>
           <w:lang w:val="en-US"/>
         </w:rPr>
         <w:t>Epic 7: Passenger</w:t>
       </w:r>
       <w:r>
         <w:rPr>
+          <w:b/>
+          <w:bCs/>
           <w:lang w:val="en-US"/>
         </w:rPr>
         <w:t xml:space="preserve"> Side</w:t>
@@ -436,11 +479,15 @@
     <w:p>
       <w:pPr>
         <w:rPr>
-          <w:lang w:val="en-US"/>
-        </w:rPr>
-      </w:pPr>
-      <w:r>
-        <w:rPr>
+          <w:b/>
+          <w:bCs/>
+          <w:lang w:val="en-US"/>
+        </w:rPr>
+      </w:pPr>
+      <w:r>
+        <w:rPr>
+          <w:b/>
+          <w:bCs/>
           <w:lang w:val="en-US"/>
         </w:rPr>
         <w:t>Sprint Planning: Authentication</w:t>
@@ -449,11 +496,15 @@
     <w:p>
       <w:pPr>
         <w:rPr>
-          <w:lang w:val="en-US"/>
-        </w:rPr>
-      </w:pPr>
-      <w:r>
-        <w:rPr>
+          <w:b/>
+          <w:bCs/>
+          <w:lang w:val="en-US"/>
+        </w:rPr>
+      </w:pPr>
+      <w:r>
+        <w:rPr>
+          <w:b/>
+          <w:bCs/>
           <w:lang w:val="en-US"/>
         </w:rPr>
         <w:t>Tasks:</w:t>
@@ -554,11 +605,15 @@
     <w:p>
       <w:pPr>
         <w:rPr>
-          <w:lang w:val="en-US"/>
-        </w:rPr>
-      </w:pPr>
-      <w:r>
-        <w:rPr>
+          <w:b/>
+          <w:bCs/>
+          <w:lang w:val="en-US"/>
+        </w:rPr>
+      </w:pPr>
+      <w:r>
+        <w:rPr>
+          <w:b/>
+          <w:bCs/>
           <w:lang w:val="en-US"/>
         </w:rPr>
         <w:t>Sprint Backlog: Authentication</w:t>
@@ -585,11 +640,15 @@
           <w:numId w:val="3"/>
         </w:numPr>
         <w:rPr>
-          <w:lang w:val="en-US"/>
-        </w:rPr>
-      </w:pPr>
-      <w:r>
-        <w:rPr>
+          <w:b/>
+          <w:bCs/>
+          <w:lang w:val="en-US"/>
+        </w:rPr>
+      </w:pPr>
+      <w:r>
+        <w:rPr>
+          <w:b/>
+          <w:bCs/>
           <w:lang w:val="en-US"/>
         </w:rPr>
         <w:t>UI Design</w:t>
@@ -660,11 +719,15 @@
           <w:numId w:val="3"/>
         </w:numPr>
         <w:rPr>
-          <w:lang w:val="en-US"/>
-        </w:rPr>
-      </w:pPr>
-      <w:r>
-        <w:rPr>
+          <w:b/>
+          <w:bCs/>
+          <w:lang w:val="en-US"/>
+        </w:rPr>
+      </w:pPr>
+      <w:r>
+        <w:rPr>
+          <w:b/>
+          <w:bCs/>
           <w:lang w:val="en-US"/>
         </w:rPr>
         <w:t>Backend Development</w:t>
@@ -703,11 +766,15 @@
           <w:numId w:val="3"/>
         </w:numPr>
         <w:rPr>
-          <w:lang w:val="en-US"/>
-        </w:rPr>
-      </w:pPr>
-      <w:r>
-        <w:rPr>
+          <w:b/>
+          <w:bCs/>
+          <w:lang w:val="en-US"/>
+        </w:rPr>
+      </w:pPr>
+      <w:r>
+        <w:rPr>
+          <w:b/>
+          <w:bCs/>
           <w:lang w:val="en-US"/>
         </w:rPr>
         <w:t>Frontend Development</w:t>
@@ -764,11 +831,15 @@
           <w:numId w:val="3"/>
         </w:numPr>
         <w:rPr>
-          <w:lang w:val="en-US"/>
-        </w:rPr>
-      </w:pPr>
-      <w:r>
-        <w:rPr>
+          <w:b/>
+          <w:bCs/>
+          <w:lang w:val="en-US"/>
+        </w:rPr>
+      </w:pPr>
+      <w:r>
+        <w:rPr>
+          <w:b/>
+          <w:bCs/>
           <w:lang w:val="en-US"/>
         </w:rPr>
         <w:t>Testing</w:t>
@@ -807,11 +878,15 @@
           <w:numId w:val="3"/>
         </w:numPr>
         <w:rPr>
-          <w:lang w:val="en-US"/>
-        </w:rPr>
-      </w:pPr>
-      <w:r>
-        <w:rPr>
+          <w:b/>
+          <w:bCs/>
+          <w:lang w:val="en-US"/>
+        </w:rPr>
+      </w:pPr>
+      <w:r>
+        <w:rPr>
+          <w:b/>
+          <w:bCs/>
           <w:lang w:val="en-US"/>
         </w:rPr>
         <w:t>Review</w:t>
@@ -1990,9 +2065,10 @@
     <w:basedOn w:val="Normal"/>
     <w:next w:val="Normal"/>
     <w:link w:val="Heading1Char"/>
+    <w:autoRedefine/>
     <w:uiPriority w:val="9"/>
     <w:qFormat/>
-    <w:rsid w:val="009E69D0"/>
+    <w:rsid w:val="00F959FA"/>
     <w:pPr>
       <w:keepNext/>
       <w:keepLines/>
@@ -2000,8 +2076,8 @@
       <w:outlineLvl w:val="0"/>
     </w:pPr>
     <w:rPr>
-      <w:rFonts w:asciiTheme="majorHAnsi" w:eastAsiaTheme="majorEastAsia" w:hAnsiTheme="majorHAnsi" w:cstheme="majorBidi"/>
-      <w:color w:val="0F4761" w:themeColor="accent1" w:themeShade="BF"/>
+      <w:rFonts w:ascii="Arial" w:eastAsiaTheme="majorEastAsia" w:hAnsi="Arial" w:cstheme="majorBidi"/>
+      <w:b/>
       <w:sz w:val="40"/>
       <w:szCs w:val="40"/>
     </w:rPr>
@@ -2216,10 +2292,10 @@
     <w:basedOn w:val="DefaultParagraphFont"/>
     <w:link w:val="Heading1"/>
     <w:uiPriority w:val="9"/>
-    <w:rsid w:val="009E69D0"/>
+    <w:rsid w:val="00F959FA"/>
     <w:rPr>
-      <w:rFonts w:asciiTheme="majorHAnsi" w:eastAsiaTheme="majorEastAsia" w:hAnsiTheme="majorHAnsi" w:cstheme="majorBidi"/>
-      <w:color w:val="0F4761" w:themeColor="accent1" w:themeShade="BF"/>
+      <w:rFonts w:ascii="Arial" w:eastAsiaTheme="majorEastAsia" w:hAnsi="Arial" w:cstheme="majorBidi"/>
+      <w:b/>
       <w:sz w:val="40"/>
       <w:szCs w:val="40"/>
     </w:rPr>

</xml_diff>

<commit_message>
(Backend) vehicle details retrieve
</commit_message>
<xml_diff>
--- a/Documents/Sprint Data.docx
+++ b/Documents/Sprint Data.docx
@@ -1,6 +1,6 @@
 
 <file path=word/document.xml><?xml version="1.0" encoding="utf-8"?>
-<w:document xmlns:wpc="http://schemas.microsoft.com/office/word/2010/wordprocessingCanvas" xmlns:cx="http://schemas.microsoft.com/office/drawing/2014/chartex" xmlns:cx1="http://schemas.microsoft.com/office/drawing/2015/9/8/chartex" xmlns:cx2="http://schemas.microsoft.com/office/drawing/2015/10/21/chartex" xmlns:cx3="http://schemas.microsoft.com/office/drawing/2016/5/9/chartex" xmlns:cx4="http://schemas.microsoft.com/office/drawing/2016/5/10/chartex" xmlns:cx5="http://schemas.microsoft.com/office/drawing/2016/5/11/chartex" xmlns:cx6="http://schemas.microsoft.com/office/drawing/2016/5/12/chartex" xmlns:cx7="http://schemas.microsoft.com/office/drawing/2016/5/13/chartex" xmlns:cx8="http://schemas.microsoft.com/office/drawing/2016/5/14/chartex" xmlns:mc="http://schemas.openxmlformats.org/markup-compatibility/2006" xmlns:aink="http://schemas.microsoft.com/office/drawing/2016/ink" xmlns:am3d="http://schemas.microsoft.com/office/drawing/2017/model3d" xmlns:o="urn:schemas-microsoft-com:office:office" xmlns:oel="http://schemas.microsoft.com/office/2019/extlst" xmlns:r="http://schemas.openxmlformats.org/officeDocument/2006/relationships" xmlns:m="http://schemas.openxmlformats.org/officeDocument/2006/math" xmlns:v="urn:schemas-microsoft-com:vml" xmlns:wp14="http://schemas.microsoft.com/office/word/2010/wordprocessingDrawing" xmlns:wp="http://schemas.openxmlformats.org/drawingml/2006/wordprocessingDrawing" xmlns:w10="urn:schemas-microsoft-com:office:word" xmlns:w="http://schemas.openxmlformats.org/wordprocessingml/2006/main" xmlns:w14="http://schemas.microsoft.com/office/word/2010/wordml" xmlns:w15="http://schemas.microsoft.com/office/word/2012/wordml" xmlns:w16cex="http://schemas.microsoft.com/office/word/2018/wordml/cex" xmlns:w16cid="http://schemas.microsoft.com/office/word/2016/wordml/cid" xmlns:w16="http://schemas.microsoft.com/office/word/2018/wordml" xmlns:w16du="http://schemas.microsoft.com/office/word/2023/wordml/word16du" xmlns:w16sdtdh="http://schemas.microsoft.com/office/word/2020/wordml/sdtdatahash" xmlns:w16se="http://schemas.microsoft.com/office/word/2015/wordml/symex" xmlns:wpg="http://schemas.microsoft.com/office/word/2010/wordprocessingGroup" xmlns:wpi="http://schemas.microsoft.com/office/word/2010/wordprocessingInk" xmlns:wne="http://schemas.microsoft.com/office/word/2006/wordml" xmlns:wps="http://schemas.microsoft.com/office/word/2010/wordprocessingShape" mc:Ignorable="w14 w15 w16se w16cid w16 w16cex w16sdtdh w16du wp14">
+<w:document xmlns:wpc="http://schemas.microsoft.com/office/word/2010/wordprocessingCanvas" xmlns:cx="http://schemas.microsoft.com/office/drawing/2014/chartex" xmlns:cx1="http://schemas.microsoft.com/office/drawing/2015/9/8/chartex" xmlns:cx2="http://schemas.microsoft.com/office/drawing/2015/10/21/chartex" xmlns:cx3="http://schemas.microsoft.com/office/drawing/2016/5/9/chartex" xmlns:cx4="http://schemas.microsoft.com/office/drawing/2016/5/10/chartex" xmlns:cx5="http://schemas.microsoft.com/office/drawing/2016/5/11/chartex" xmlns:cx6="http://schemas.microsoft.com/office/drawing/2016/5/12/chartex" xmlns:cx7="http://schemas.microsoft.com/office/drawing/2016/5/13/chartex" xmlns:cx8="http://schemas.microsoft.com/office/drawing/2016/5/14/chartex" xmlns:mc="http://schemas.openxmlformats.org/markup-compatibility/2006" xmlns:aink="http://schemas.microsoft.com/office/drawing/2016/ink" xmlns:am3d="http://schemas.microsoft.com/office/drawing/2017/model3d" xmlns:o="urn:schemas-microsoft-com:office:office" xmlns:oel="http://schemas.microsoft.com/office/2019/extlst" xmlns:r="http://schemas.openxmlformats.org/officeDocument/2006/relationships" xmlns:m="http://schemas.openxmlformats.org/officeDocument/2006/math" xmlns:v="urn:schemas-microsoft-com:vml" xmlns:wp14="http://schemas.microsoft.com/office/word/2010/wordprocessingDrawing" xmlns:wp="http://schemas.openxmlformats.org/drawingml/2006/wordprocessingDrawing" xmlns:w10="urn:schemas-microsoft-com:office:word" xmlns:w="http://schemas.openxmlformats.org/wordprocessingml/2006/main" xmlns:w14="http://schemas.microsoft.com/office/word/2010/wordml" xmlns:w15="http://schemas.microsoft.com/office/word/2012/wordml" xmlns:w16cex="http://schemas.microsoft.com/office/word/2018/wordml/cex" xmlns:w16cid="http://schemas.microsoft.com/office/word/2016/wordml/cid" xmlns:w16="http://schemas.microsoft.com/office/word/2018/wordml" xmlns:w16du="http://schemas.microsoft.com/office/word/2023/wordml/word16du" xmlns:w16sdtdh="http://schemas.microsoft.com/office/word/2020/wordml/sdtdatahash" xmlns:w16sdtfl="http://schemas.microsoft.com/office/word/2024/wordml/sdtformatlock" xmlns:w16se="http://schemas.microsoft.com/office/word/2015/wordml/symex" xmlns:wpg="http://schemas.microsoft.com/office/word/2010/wordprocessingGroup" xmlns:wpi="http://schemas.microsoft.com/office/word/2010/wordprocessingInk" xmlns:wne="http://schemas.microsoft.com/office/word/2006/wordml" xmlns:wps="http://schemas.microsoft.com/office/word/2010/wordprocessingShape" mc:Ignorable="w14 w15 w16se w16cid w16 w16cex w16sdtdh w16sdtfl w16du wp14">
   <w:body>
     <w:p>
       <w:pPr>
@@ -28,6 +28,7 @@
           <w:lang w:val="en-US"/>
         </w:rPr>
       </w:pPr>
+      <w:bookmarkStart w:id="0" w:name="OLE_LINK1"/>
       <w:r>
         <w:rPr>
           <w:b/>
@@ -423,7 +424,7 @@
         <w:rPr>
           <w:lang w:val="en-US"/>
         </w:rPr>
-        <w:t>User Story 7.2: As a passenger, I want to book seats on any specific vehicles.</w:t>
+        <w:t>User Story 7.2: As a passenger, I want to book seats on any specific vehicle.</w:t>
       </w:r>
       <w:r>
         <w:rPr>
@@ -437,6 +438,7 @@
         </w:rPr>
         <w:br/>
       </w:r>
+      <w:bookmarkEnd w:id="0"/>
       <w:r>
         <w:rPr>
           <w:lang w:val="en-US"/>
@@ -915,7 +917,7 @@
 </file>
 
 <file path=word/numbering.xml><?xml version="1.0" encoding="utf-8"?>
-<w:numbering xmlns:wpc="http://schemas.microsoft.com/office/word/2010/wordprocessingCanvas" xmlns:cx="http://schemas.microsoft.com/office/drawing/2014/chartex" xmlns:cx1="http://schemas.microsoft.com/office/drawing/2015/9/8/chartex" xmlns:cx2="http://schemas.microsoft.com/office/drawing/2015/10/21/chartex" xmlns:cx3="http://schemas.microsoft.com/office/drawing/2016/5/9/chartex" xmlns:cx4="http://schemas.microsoft.com/office/drawing/2016/5/10/chartex" xmlns:cx5="http://schemas.microsoft.com/office/drawing/2016/5/11/chartex" xmlns:cx6="http://schemas.microsoft.com/office/drawing/2016/5/12/chartex" xmlns:cx7="http://schemas.microsoft.com/office/drawing/2016/5/13/chartex" xmlns:cx8="http://schemas.microsoft.com/office/drawing/2016/5/14/chartex" xmlns:mc="http://schemas.openxmlformats.org/markup-compatibility/2006" xmlns:aink="http://schemas.microsoft.com/office/drawing/2016/ink" xmlns:am3d="http://schemas.microsoft.com/office/drawing/2017/model3d" xmlns:o="urn:schemas-microsoft-com:office:office" xmlns:oel="http://schemas.microsoft.com/office/2019/extlst" xmlns:r="http://schemas.openxmlformats.org/officeDocument/2006/relationships" xmlns:m="http://schemas.openxmlformats.org/officeDocument/2006/math" xmlns:v="urn:schemas-microsoft-com:vml" xmlns:wp14="http://schemas.microsoft.com/office/word/2010/wordprocessingDrawing" xmlns:wp="http://schemas.openxmlformats.org/drawingml/2006/wordprocessingDrawing" xmlns:w10="urn:schemas-microsoft-com:office:word" xmlns:w="http://schemas.openxmlformats.org/wordprocessingml/2006/main" xmlns:w14="http://schemas.microsoft.com/office/word/2010/wordml" xmlns:w15="http://schemas.microsoft.com/office/word/2012/wordml" xmlns:w16cex="http://schemas.microsoft.com/office/word/2018/wordml/cex" xmlns:w16cid="http://schemas.microsoft.com/office/word/2016/wordml/cid" xmlns:w16="http://schemas.microsoft.com/office/word/2018/wordml" xmlns:w16du="http://schemas.microsoft.com/office/word/2023/wordml/word16du" xmlns:w16sdtdh="http://schemas.microsoft.com/office/word/2020/wordml/sdtdatahash" xmlns:w16se="http://schemas.microsoft.com/office/word/2015/wordml/symex" xmlns:wpg="http://schemas.microsoft.com/office/word/2010/wordprocessingGroup" xmlns:wpi="http://schemas.microsoft.com/office/word/2010/wordprocessingInk" xmlns:wne="http://schemas.microsoft.com/office/word/2006/wordml" xmlns:wps="http://schemas.microsoft.com/office/word/2010/wordprocessingShape" mc:Ignorable="w14 w15 w16se w16cid w16 w16cex w16sdtdh w16du wp14">
+<w:numbering xmlns:wpc="http://schemas.microsoft.com/office/word/2010/wordprocessingCanvas" xmlns:cx="http://schemas.microsoft.com/office/drawing/2014/chartex" xmlns:cx1="http://schemas.microsoft.com/office/drawing/2015/9/8/chartex" xmlns:cx2="http://schemas.microsoft.com/office/drawing/2015/10/21/chartex" xmlns:cx3="http://schemas.microsoft.com/office/drawing/2016/5/9/chartex" xmlns:cx4="http://schemas.microsoft.com/office/drawing/2016/5/10/chartex" xmlns:cx5="http://schemas.microsoft.com/office/drawing/2016/5/11/chartex" xmlns:cx6="http://schemas.microsoft.com/office/drawing/2016/5/12/chartex" xmlns:cx7="http://schemas.microsoft.com/office/drawing/2016/5/13/chartex" xmlns:cx8="http://schemas.microsoft.com/office/drawing/2016/5/14/chartex" xmlns:mc="http://schemas.openxmlformats.org/markup-compatibility/2006" xmlns:aink="http://schemas.microsoft.com/office/drawing/2016/ink" xmlns:am3d="http://schemas.microsoft.com/office/drawing/2017/model3d" xmlns:o="urn:schemas-microsoft-com:office:office" xmlns:oel="http://schemas.microsoft.com/office/2019/extlst" xmlns:r="http://schemas.openxmlformats.org/officeDocument/2006/relationships" xmlns:m="http://schemas.openxmlformats.org/officeDocument/2006/math" xmlns:v="urn:schemas-microsoft-com:vml" xmlns:wp14="http://schemas.microsoft.com/office/word/2010/wordprocessingDrawing" xmlns:wp="http://schemas.openxmlformats.org/drawingml/2006/wordprocessingDrawing" xmlns:w10="urn:schemas-microsoft-com:office:word" xmlns:w="http://schemas.openxmlformats.org/wordprocessingml/2006/main" xmlns:w14="http://schemas.microsoft.com/office/word/2010/wordml" xmlns:w15="http://schemas.microsoft.com/office/word/2012/wordml" xmlns:w16cex="http://schemas.microsoft.com/office/word/2018/wordml/cex" xmlns:w16cid="http://schemas.microsoft.com/office/word/2016/wordml/cid" xmlns:w16="http://schemas.microsoft.com/office/word/2018/wordml" xmlns:w16du="http://schemas.microsoft.com/office/word/2023/wordml/word16du" xmlns:w16sdtdh="http://schemas.microsoft.com/office/word/2020/wordml/sdtdatahash" xmlns:w16sdtfl="http://schemas.microsoft.com/office/word/2024/wordml/sdtformatlock" xmlns:w16se="http://schemas.microsoft.com/office/word/2015/wordml/symex" xmlns:wpg="http://schemas.microsoft.com/office/word/2010/wordprocessingGroup" xmlns:wpi="http://schemas.microsoft.com/office/word/2010/wordprocessingInk" xmlns:wne="http://schemas.microsoft.com/office/word/2006/wordml" xmlns:wps="http://schemas.microsoft.com/office/word/2010/wordprocessingShape" mc:Ignorable="w14 w15 w16se w16cid w16 w16cex w16sdtdh w16sdtfl w16du wp14">
   <w:abstractNum w:abstractNumId="0" w15:restartNumberingAfterBreak="0">
     <w:nsid w:val="12D241FB"/>
     <w:multiLevelType w:val="hybridMultilevel"/>
@@ -1660,7 +1662,7 @@
 </file>
 
 <file path=word/styles.xml><?xml version="1.0" encoding="utf-8"?>
-<w:styles xmlns:mc="http://schemas.openxmlformats.org/markup-compatibility/2006" xmlns:r="http://schemas.openxmlformats.org/officeDocument/2006/relationships" xmlns:w="http://schemas.openxmlformats.org/wordprocessingml/2006/main" xmlns:w14="http://schemas.microsoft.com/office/word/2010/wordml" xmlns:w15="http://schemas.microsoft.com/office/word/2012/wordml" xmlns:w16cex="http://schemas.microsoft.com/office/word/2018/wordml/cex" xmlns:w16cid="http://schemas.microsoft.com/office/word/2016/wordml/cid" xmlns:w16="http://schemas.microsoft.com/office/word/2018/wordml" xmlns:w16du="http://schemas.microsoft.com/office/word/2023/wordml/word16du" xmlns:w16sdtdh="http://schemas.microsoft.com/office/word/2020/wordml/sdtdatahash" xmlns:w16se="http://schemas.microsoft.com/office/word/2015/wordml/symex" mc:Ignorable="w14 w15 w16se w16cid w16 w16cex w16sdtdh w16du">
+<w:styles xmlns:mc="http://schemas.openxmlformats.org/markup-compatibility/2006" xmlns:r="http://schemas.openxmlformats.org/officeDocument/2006/relationships" xmlns:w="http://schemas.openxmlformats.org/wordprocessingml/2006/main" xmlns:w14="http://schemas.microsoft.com/office/word/2010/wordml" xmlns:w15="http://schemas.microsoft.com/office/word/2012/wordml" xmlns:w16cex="http://schemas.microsoft.com/office/word/2018/wordml/cex" xmlns:w16cid="http://schemas.microsoft.com/office/word/2016/wordml/cid" xmlns:w16="http://schemas.microsoft.com/office/word/2018/wordml" xmlns:w16du="http://schemas.microsoft.com/office/word/2023/wordml/word16du" xmlns:w16sdtdh="http://schemas.microsoft.com/office/word/2020/wordml/sdtdatahash" xmlns:w16sdtfl="http://schemas.microsoft.com/office/word/2024/wordml/sdtformatlock" xmlns:w16se="http://schemas.microsoft.com/office/word/2015/wordml/symex" mc:Ignorable="w14 w15 w16se w16cid w16 w16cex w16sdtdh w16sdtfl w16du">
   <w:docDefaults>
     <w:rPrDefault>
       <w:rPr>

</xml_diff>